<commit_message>
small change, continued readme
</commit_message>
<xml_diff>
--- a/README.docx
+++ b/README.docx
@@ -49,8 +49,16 @@
         <w:rPr>
           <w:lang w:val="pt-PT"/>
         </w:rPr>
-        <w:t xml:space="preserve"> Moxie</w:t>
-      </w:r>
+        <w:t xml:space="preserve"> </w:t>
+      </w:r>
+      <w:proofErr w:type="spellStart"/>
+      <w:r>
+        <w:rPr>
+          <w:lang w:val="pt-PT"/>
+        </w:rPr>
+        <w:t>Moxie</w:t>
+      </w:r>
+      <w:proofErr w:type="spellEnd"/>
     </w:p>
     <w:p>
       <w:pPr>
@@ -167,11 +175,19 @@
           <w:lang w:val="pt-PT"/>
         </w:rPr>
       </w:pPr>
-      <w:r>
-        <w:rPr>
-          <w:lang w:val="pt-PT"/>
-        </w:rPr>
-        <w:t>consult(‘…/Game.pl’)</w:t>
+      <w:proofErr w:type="spellStart"/>
+      <w:r>
+        <w:rPr>
+          <w:lang w:val="pt-PT"/>
+        </w:rPr>
+        <w:t>consult</w:t>
+      </w:r>
+      <w:proofErr w:type="spellEnd"/>
+      <w:r>
+        <w:rPr>
+          <w:lang w:val="pt-PT"/>
+        </w:rPr>
+        <w:t>(‘…/Game.pl’)</w:t>
       </w:r>
     </w:p>
     <w:p>
@@ -197,19 +213,7 @@
         <w:rPr>
           <w:lang w:val="pt-PT"/>
         </w:rPr>
-        <w:t>----------------------------------------------</w:t>
-      </w:r>
-      <w:r>
-        <w:rPr>
-          <w:lang w:val="pt-PT"/>
-        </w:rPr>
-        <w:t>--</w:t>
-      </w:r>
-      <w:r>
-        <w:rPr>
-          <w:lang w:val="pt-PT"/>
-        </w:rPr>
-        <w:t>--------</w:t>
+        <w:t>--------------------------------------------------------</w:t>
       </w:r>
       <w:r>
         <w:rPr>
@@ -221,19 +225,7 @@
         <w:rPr>
           <w:lang w:val="pt-PT"/>
         </w:rPr>
-        <w:t>----------------------------</w:t>
-      </w:r>
-      <w:r>
-        <w:rPr>
-          <w:lang w:val="pt-PT"/>
-        </w:rPr>
-        <w:t>----</w:t>
-      </w:r>
-      <w:r>
-        <w:rPr>
-          <w:lang w:val="pt-PT"/>
-        </w:rPr>
-        <w:t>---------------------------</w:t>
+        <w:t>-----------------------------------------------------------</w:t>
       </w:r>
     </w:p>
     <w:p>
@@ -385,70 +377,258 @@
           <w:rFonts w:cstheme="minorHAnsi"/>
           <w:lang w:val="pt-PT"/>
         </w:rPr>
-        <w:t>Representação interna do estado do jogo:</w:t>
-      </w:r>
-      <w:r>
-        <w:rPr>
-          <w:rFonts w:cstheme="minorHAnsi"/>
-          <w:lang w:val="pt-PT"/>
-        </w:rPr>
-        <w:t xml:space="preserve"> </w:t>
-      </w:r>
-      <w:r>
-        <w:rPr>
-          <w:rFonts w:cstheme="minorHAnsi"/>
-          <w:lang w:val="pt-PT"/>
-        </w:rPr>
-        <w:t xml:space="preserve">A variável GameState tem tudo que precisamos para fazer a representação interna do jogo, ela está estruturada da seguinte maneira </w:t>
-      </w:r>
-      <w:r>
-        <w:rPr>
-          <w:rFonts w:cstheme="minorHAnsi"/>
-          <w:color w:val="000000" w:themeColor="text1"/>
-          <w:lang w:val="pt-PT"/>
-        </w:rPr>
-        <w:t>[Arena,</w:t>
-      </w:r>
-      <w:r>
-        <w:rPr>
-          <w:rFonts w:cstheme="minorHAnsi"/>
-          <w:color w:val="000000" w:themeColor="text1"/>
-          <w:lang w:val="pt-PT"/>
-        </w:rPr>
-        <w:t xml:space="preserve"> Peça_</w:t>
-      </w:r>
-      <w:r>
-        <w:rPr>
-          <w:rFonts w:cstheme="minorHAnsi"/>
-          <w:color w:val="000000" w:themeColor="text1"/>
-          <w:lang w:val="pt-PT"/>
-        </w:rPr>
-        <w:t>atual,</w:t>
-      </w:r>
-      <w:r>
-        <w:rPr>
-          <w:rFonts w:cstheme="minorHAnsi"/>
-          <w:color w:val="000000" w:themeColor="text1"/>
-          <w:lang w:val="pt-PT"/>
-        </w:rPr>
-        <w:t xml:space="preserve"> Peças_restantes_X</w:t>
-      </w:r>
-      <w:r>
-        <w:rPr>
-          <w:rFonts w:cstheme="minorHAnsi"/>
-          <w:color w:val="000000" w:themeColor="text1"/>
-          <w:lang w:val="pt-PT"/>
-        </w:rPr>
-        <w:t>,</w:t>
-      </w:r>
-      <w:r>
-        <w:rPr>
-          <w:rFonts w:cstheme="minorHAnsi"/>
-          <w:color w:val="000000" w:themeColor="text1"/>
-          <w:lang w:val="pt-PT"/>
-        </w:rPr>
-        <w:t xml:space="preserve"> </w:t>
-      </w:r>
+        <w:t xml:space="preserve">Representação interna do estado do jogo: </w:t>
+      </w:r>
+      <w:r>
+        <w:rPr>
+          <w:rFonts w:cstheme="minorHAnsi"/>
+          <w:lang w:val="pt-PT"/>
+        </w:rPr>
+        <w:t xml:space="preserve">A variável </w:t>
+      </w:r>
+      <w:proofErr w:type="spellStart"/>
+      <w:r>
+        <w:rPr>
+          <w:rFonts w:cstheme="minorHAnsi"/>
+          <w:lang w:val="pt-PT"/>
+        </w:rPr>
+        <w:t>GameState</w:t>
+      </w:r>
+      <w:proofErr w:type="spellEnd"/>
+      <w:r>
+        <w:rPr>
+          <w:rFonts w:cstheme="minorHAnsi"/>
+          <w:lang w:val="pt-PT"/>
+        </w:rPr>
+        <w:t xml:space="preserve"> tem tudo que precisamos para fazer a representação interna do jogo, ela está estruturada da seguinte maneira </w:t>
+      </w:r>
+      <w:r>
+        <w:rPr>
+          <w:rFonts w:cstheme="minorHAnsi"/>
+          <w:color w:val="000000" w:themeColor="text1"/>
+          <w:lang w:val="pt-PT"/>
+        </w:rPr>
+        <w:t xml:space="preserve">[Arena, </w:t>
+      </w:r>
+      <w:proofErr w:type="spellStart"/>
+      <w:r>
+        <w:rPr>
+          <w:rFonts w:cstheme="minorHAnsi"/>
+          <w:color w:val="000000" w:themeColor="text1"/>
+          <w:lang w:val="pt-PT"/>
+        </w:rPr>
+        <w:t>Peça_atual</w:t>
+      </w:r>
+      <w:proofErr w:type="spellEnd"/>
+      <w:r>
+        <w:rPr>
+          <w:rFonts w:cstheme="minorHAnsi"/>
+          <w:color w:val="000000" w:themeColor="text1"/>
+          <w:lang w:val="pt-PT"/>
+        </w:rPr>
+        <w:t xml:space="preserve">, </w:t>
+      </w:r>
+      <w:proofErr w:type="spellStart"/>
+      <w:r>
+        <w:rPr>
+          <w:rFonts w:cstheme="minorHAnsi"/>
+          <w:color w:val="000000" w:themeColor="text1"/>
+          <w:lang w:val="pt-PT"/>
+        </w:rPr>
+        <w:t>Peças_restantes_X</w:t>
+      </w:r>
+      <w:proofErr w:type="spellEnd"/>
+      <w:r>
+        <w:rPr>
+          <w:rFonts w:cstheme="minorHAnsi"/>
+          <w:color w:val="000000" w:themeColor="text1"/>
+          <w:lang w:val="pt-PT"/>
+        </w:rPr>
+        <w:t xml:space="preserve">, </w:t>
+      </w:r>
+      <w:proofErr w:type="spellStart"/>
+      <w:r>
+        <w:rPr>
+          <w:rFonts w:cstheme="minorHAnsi"/>
+          <w:color w:val="000000" w:themeColor="text1"/>
+          <w:lang w:val="pt-PT"/>
+        </w:rPr>
+        <w:t>Peças_restantes_O</w:t>
+      </w:r>
+      <w:proofErr w:type="spellEnd"/>
+      <w:r>
+        <w:rPr>
+          <w:rFonts w:cstheme="minorHAnsi"/>
+          <w:color w:val="000000" w:themeColor="text1"/>
+          <w:lang w:val="pt-PT"/>
+        </w:rPr>
+        <w:t>]. A arena é uma lista</w:t>
+      </w:r>
+      <w:r>
+        <w:rPr>
+          <w:rFonts w:cstheme="minorHAnsi"/>
+          <w:color w:val="000000" w:themeColor="text1"/>
+          <w:lang w:val="pt-PT"/>
+        </w:rPr>
+        <w:t xml:space="preserve"> de tamanho 16</w:t>
+      </w:r>
+      <w:r>
+        <w:rPr>
+          <w:rFonts w:cstheme="minorHAnsi"/>
+          <w:color w:val="000000" w:themeColor="text1"/>
+          <w:lang w:val="pt-PT"/>
+        </w:rPr>
+        <w:t xml:space="preserve"> que começa com espaços vazios ‘ ‘, e à medida que o jogo vai percorrendo vão se substituindo os espaços por peças, por </w:t>
+      </w:r>
+      <w:proofErr w:type="spellStart"/>
+      <w:r>
+        <w:rPr>
+          <w:rFonts w:cstheme="minorHAnsi"/>
+          <w:color w:val="000000" w:themeColor="text1"/>
+          <w:lang w:val="pt-PT"/>
+        </w:rPr>
+        <w:t>ex</w:t>
+      </w:r>
+      <w:proofErr w:type="spellEnd"/>
+      <w:r>
+        <w:rPr>
+          <w:rFonts w:cstheme="minorHAnsi"/>
+          <w:color w:val="000000" w:themeColor="text1"/>
+          <w:lang w:val="pt-PT"/>
+        </w:rPr>
+        <w:t xml:space="preserve"> ‘x’ ou ‘o’, de acordo com o input do jogador. A </w:t>
+      </w:r>
+      <w:proofErr w:type="spellStart"/>
+      <w:r>
+        <w:rPr>
+          <w:rFonts w:cstheme="minorHAnsi"/>
+          <w:color w:val="000000" w:themeColor="text1"/>
+          <w:lang w:val="pt-PT"/>
+        </w:rPr>
+        <w:t>Peça_atual</w:t>
+      </w:r>
+      <w:proofErr w:type="spellEnd"/>
+      <w:r>
+        <w:rPr>
+          <w:rFonts w:cstheme="minorHAnsi"/>
+          <w:color w:val="000000" w:themeColor="text1"/>
+          <w:lang w:val="pt-PT"/>
+        </w:rPr>
+        <w:t xml:space="preserve"> é a peça que está a jogar atualmente</w:t>
+      </w:r>
+      <w:r>
+        <w:rPr>
+          <w:rFonts w:cstheme="minorHAnsi"/>
+          <w:color w:val="000000" w:themeColor="text1"/>
+          <w:lang w:val="pt-PT"/>
+        </w:rPr>
+        <w:t xml:space="preserve">, por </w:t>
+      </w:r>
+      <w:proofErr w:type="spellStart"/>
+      <w:r>
+        <w:rPr>
+          <w:rFonts w:cstheme="minorHAnsi"/>
+          <w:color w:val="000000" w:themeColor="text1"/>
+          <w:lang w:val="pt-PT"/>
+        </w:rPr>
+        <w:t>ex</w:t>
+      </w:r>
+      <w:proofErr w:type="spellEnd"/>
+      <w:r>
+        <w:rPr>
+          <w:rFonts w:cstheme="minorHAnsi"/>
+          <w:color w:val="000000" w:themeColor="text1"/>
+          <w:lang w:val="pt-PT"/>
+        </w:rPr>
+        <w:t xml:space="preserve"> ‘x’ ou ‘o’</w:t>
+      </w:r>
+      <w:r>
+        <w:rPr>
+          <w:rFonts w:cstheme="minorHAnsi"/>
+          <w:color w:val="000000" w:themeColor="text1"/>
+          <w:lang w:val="pt-PT"/>
+        </w:rPr>
+        <w:t>, começa sempre a jogar a peça ‘x’</w:t>
+      </w:r>
+      <w:r>
+        <w:rPr>
+          <w:rFonts w:cstheme="minorHAnsi"/>
+          <w:color w:val="000000" w:themeColor="text1"/>
+          <w:lang w:val="pt-PT"/>
+        </w:rPr>
+        <w:t>.</w:t>
+      </w:r>
+      <w:r>
+        <w:rPr>
+          <w:rFonts w:cstheme="minorHAnsi"/>
+          <w:color w:val="000000" w:themeColor="text1"/>
+          <w:lang w:val="pt-PT"/>
+        </w:rPr>
+        <w:t xml:space="preserve"> As </w:t>
+      </w:r>
+      <w:proofErr w:type="spellStart"/>
+      <w:r>
+        <w:rPr>
+          <w:rFonts w:cstheme="minorHAnsi"/>
+          <w:color w:val="000000" w:themeColor="text1"/>
+          <w:lang w:val="pt-PT"/>
+        </w:rPr>
+        <w:t>Peças_restantes_X</w:t>
+      </w:r>
+      <w:proofErr w:type="spellEnd"/>
+      <w:r>
+        <w:rPr>
+          <w:rFonts w:cstheme="minorHAnsi"/>
+          <w:color w:val="000000" w:themeColor="text1"/>
+          <w:lang w:val="pt-PT"/>
+        </w:rPr>
+        <w:t xml:space="preserve"> e as </w:t>
+      </w:r>
+      <w:proofErr w:type="spellStart"/>
+      <w:r>
+        <w:rPr>
+          <w:rFonts w:cstheme="minorHAnsi"/>
+          <w:color w:val="000000" w:themeColor="text1"/>
+          <w:lang w:val="pt-PT"/>
+        </w:rPr>
+        <w:t>Peças_restantes_O</w:t>
+      </w:r>
+      <w:proofErr w:type="spellEnd"/>
+      <w:r>
+        <w:rPr>
+          <w:rFonts w:cstheme="minorHAnsi"/>
+          <w:color w:val="000000" w:themeColor="text1"/>
+          <w:lang w:val="pt-PT"/>
+        </w:rPr>
+        <w:t xml:space="preserve"> são o número de peças que restam em reserva e ainda podem ser </w:t>
+      </w:r>
+      <w:r>
+        <w:rPr>
+          <w:rFonts w:cstheme="minorHAnsi"/>
+          <w:color w:val="000000" w:themeColor="text1"/>
+          <w:lang w:val="pt-PT"/>
+        </w:rPr>
+        <w:t xml:space="preserve">colocadas em campo, sendo que </w:t>
+      </w:r>
+      <w:proofErr w:type="spellStart"/>
+      <w:r>
+        <w:rPr>
+          <w:rFonts w:cstheme="minorHAnsi"/>
+          <w:color w:val="000000" w:themeColor="text1"/>
+          <w:lang w:val="pt-PT"/>
+        </w:rPr>
+        <w:t>Peças_restantes_X</w:t>
+      </w:r>
+      <w:proofErr w:type="spellEnd"/>
+      <w:r>
+        <w:rPr>
+          <w:rFonts w:cstheme="minorHAnsi"/>
+          <w:color w:val="000000" w:themeColor="text1"/>
+          <w:lang w:val="pt-PT"/>
+        </w:rPr>
+        <w:t xml:space="preserve"> é o jogador X e o </w:t>
+      </w:r>
+      <w:proofErr w:type="spellStart"/>
       <w:r>
         <w:rPr>
           <w:rFonts w:cstheme="minorHAnsi"/>
@@ -465,70 +645,50 @@
         </w:rPr>
         <w:t>O</w:t>
       </w:r>
-      <w:r>
-        <w:rPr>
-          <w:rFonts w:cstheme="minorHAnsi"/>
-          <w:color w:val="000000" w:themeColor="text1"/>
-          <w:lang w:val="pt-PT"/>
-        </w:rPr>
-        <w:t>]</w:t>
-      </w:r>
-      <w:r>
-        <w:rPr>
-          <w:rFonts w:cstheme="minorHAnsi"/>
-          <w:color w:val="000000" w:themeColor="text1"/>
-          <w:lang w:val="pt-PT"/>
-        </w:rPr>
-        <w:t>. A arena é uma lista</w:t>
-      </w:r>
-      <w:r>
-        <w:rPr>
-          <w:rFonts w:cstheme="minorHAnsi"/>
-          <w:color w:val="000000" w:themeColor="text1"/>
-          <w:lang w:val="pt-PT"/>
-        </w:rPr>
-        <w:t xml:space="preserve"> de tamanho 16</w:t>
-      </w:r>
-      <w:r>
-        <w:rPr>
-          <w:rFonts w:cstheme="minorHAnsi"/>
-          <w:color w:val="000000" w:themeColor="text1"/>
-          <w:lang w:val="pt-PT"/>
-        </w:rPr>
-        <w:t xml:space="preserve"> que começa com espaços vazios ‘ ‘, e à medida que o jogo vai percorrendo vão se substituindo os espaços por peças, por ex ‘x’ ou ‘o’, de acordo com o input do jogador. A Peça_atual é a peça que está a jogar atualmente</w:t>
-      </w:r>
-      <w:r>
-        <w:rPr>
-          <w:rFonts w:cstheme="minorHAnsi"/>
-          <w:color w:val="000000" w:themeColor="text1"/>
-          <w:lang w:val="pt-PT"/>
-        </w:rPr>
-        <w:t>, por ex ‘x’ ou ‘o’</w:t>
-      </w:r>
-      <w:r>
-        <w:rPr>
-          <w:rFonts w:cstheme="minorHAnsi"/>
-          <w:color w:val="000000" w:themeColor="text1"/>
-          <w:lang w:val="pt-PT"/>
-        </w:rPr>
-        <w:t>, começa sempre a jogar a peça ‘x’</w:t>
-      </w:r>
-      <w:r>
-        <w:rPr>
-          <w:rFonts w:cstheme="minorHAnsi"/>
-          <w:color w:val="000000" w:themeColor="text1"/>
-          <w:lang w:val="pt-PT"/>
-        </w:rPr>
-        <w:t>.</w:t>
-      </w:r>
-      <w:r>
-        <w:rPr>
-          <w:rFonts w:cstheme="minorHAnsi"/>
-          <w:color w:val="000000" w:themeColor="text1"/>
-          <w:lang w:val="pt-PT"/>
-        </w:rPr>
-        <w:t xml:space="preserve"> As </w:t>
-      </w:r>
+      <w:proofErr w:type="spellEnd"/>
+      <w:r>
+        <w:rPr>
+          <w:rFonts w:cstheme="minorHAnsi"/>
+          <w:color w:val="000000" w:themeColor="text1"/>
+          <w:lang w:val="pt-PT"/>
+        </w:rPr>
+        <w:t xml:space="preserve"> é o jogador O, no início começam os dois com 8. Exemplo de representação do jogo inicial</w:t>
+      </w:r>
+      <w:r>
+        <w:rPr>
+          <w:rFonts w:cstheme="minorHAnsi"/>
+          <w:color w:val="000000" w:themeColor="text1"/>
+          <w:lang w:val="pt-PT"/>
+        </w:rPr>
+        <w:t>:</w:t>
+      </w:r>
+      <w:r>
+        <w:rPr>
+          <w:rFonts w:cstheme="minorHAnsi"/>
+          <w:color w:val="000000" w:themeColor="text1"/>
+          <w:lang w:val="pt-PT"/>
+        </w:rPr>
+        <w:t xml:space="preserve"> Arena == [‘ ‘,‘ ‘, ‘ ‘, ‘ ‘, ‘ ‘, ‘ ‘, ‘ ‘, ‘ ‘, ‘ ‘, ‘ ‘, ‘ ‘, ‘ ‘, ‘ ‘, ‘ ‘, ‘ ‘, ‘ ‘],  </w:t>
+      </w:r>
+      <w:proofErr w:type="spellStart"/>
+      <w:r>
+        <w:rPr>
+          <w:rFonts w:cstheme="minorHAnsi"/>
+          <w:color w:val="000000" w:themeColor="text1"/>
+          <w:lang w:val="pt-PT"/>
+        </w:rPr>
+        <w:t>Peça_atual</w:t>
+      </w:r>
+      <w:proofErr w:type="spellEnd"/>
+      <w:r>
+        <w:rPr>
+          <w:rFonts w:cstheme="minorHAnsi"/>
+          <w:color w:val="000000" w:themeColor="text1"/>
+          <w:lang w:val="pt-PT"/>
+        </w:rPr>
+        <w:t xml:space="preserve"> == ‘x’, </w:t>
+      </w:r>
+      <w:proofErr w:type="spellStart"/>
       <w:r>
         <w:rPr>
           <w:rFonts w:cstheme="minorHAnsi"/>
@@ -537,14 +697,16 @@
         </w:rPr>
         <w:t>Peças_restantes_X</w:t>
       </w:r>
-      <w:r>
-        <w:rPr>
-          <w:rFonts w:cstheme="minorHAnsi"/>
-          <w:color w:val="000000" w:themeColor="text1"/>
-          <w:lang w:val="pt-PT"/>
-        </w:rPr>
-        <w:t xml:space="preserve"> e as </w:t>
-      </w:r>
+      <w:proofErr w:type="spellEnd"/>
+      <w:r>
+        <w:rPr>
+          <w:rFonts w:cstheme="minorHAnsi"/>
+          <w:color w:val="000000" w:themeColor="text1"/>
+          <w:lang w:val="pt-PT"/>
+        </w:rPr>
+        <w:t xml:space="preserve"> == 8 e </w:t>
+      </w:r>
+      <w:proofErr w:type="spellStart"/>
       <w:r>
         <w:rPr>
           <w:rFonts w:cstheme="minorHAnsi"/>
@@ -553,118 +715,7 @@
         </w:rPr>
         <w:t>Peças_restantes_O</w:t>
       </w:r>
-      <w:r>
-        <w:rPr>
-          <w:rFonts w:cstheme="minorHAnsi"/>
-          <w:color w:val="000000" w:themeColor="text1"/>
-          <w:lang w:val="pt-PT"/>
-        </w:rPr>
-        <w:t xml:space="preserve"> são o número de peças que restam em reserva e ainda podem ser </w:t>
-      </w:r>
-      <w:r>
-        <w:rPr>
-          <w:rFonts w:cstheme="minorHAnsi"/>
-          <w:color w:val="000000" w:themeColor="text1"/>
-          <w:lang w:val="pt-PT"/>
-        </w:rPr>
-        <w:t xml:space="preserve">colocadas em campo, sendo que </w:t>
-      </w:r>
-      <w:r>
-        <w:rPr>
-          <w:rFonts w:cstheme="minorHAnsi"/>
-          <w:color w:val="000000" w:themeColor="text1"/>
-          <w:lang w:val="pt-PT"/>
-        </w:rPr>
-        <w:t>Peças_restantes_X</w:t>
-      </w:r>
-      <w:r>
-        <w:rPr>
-          <w:rFonts w:cstheme="minorHAnsi"/>
-          <w:color w:val="000000" w:themeColor="text1"/>
-          <w:lang w:val="pt-PT"/>
-        </w:rPr>
-        <w:t xml:space="preserve"> é o jogador X e o </w:t>
-      </w:r>
-      <w:r>
-        <w:rPr>
-          <w:rFonts w:cstheme="minorHAnsi"/>
-          <w:color w:val="000000" w:themeColor="text1"/>
-          <w:lang w:val="pt-PT"/>
-        </w:rPr>
-        <w:t>Peças_restantes_</w:t>
-      </w:r>
-      <w:r>
-        <w:rPr>
-          <w:rFonts w:cstheme="minorHAnsi"/>
-          <w:color w:val="000000" w:themeColor="text1"/>
-          <w:lang w:val="pt-PT"/>
-        </w:rPr>
-        <w:t>O é o jogador O, no início começam os dois com 8. Exemplo de representação do jogo inicial</w:t>
-      </w:r>
-      <w:r>
-        <w:rPr>
-          <w:rFonts w:cstheme="minorHAnsi"/>
-          <w:color w:val="000000" w:themeColor="text1"/>
-          <w:lang w:val="pt-PT"/>
-        </w:rPr>
-        <w:t>:</w:t>
-      </w:r>
-      <w:r>
-        <w:rPr>
-          <w:rFonts w:cstheme="minorHAnsi"/>
-          <w:color w:val="000000" w:themeColor="text1"/>
-          <w:lang w:val="pt-PT"/>
-        </w:rPr>
-        <w:t xml:space="preserve"> Arena == [‘ ‘,</w:t>
-      </w:r>
-      <w:r>
-        <w:rPr>
-          <w:rFonts w:cstheme="minorHAnsi"/>
-          <w:color w:val="000000" w:themeColor="text1"/>
-          <w:lang w:val="pt-PT"/>
-        </w:rPr>
-        <w:t>‘ ‘, ‘ ‘, ‘ ‘, ‘ ‘, ‘ ‘, ‘ ‘, ‘ ‘, ‘ ‘, ‘ ‘, ‘ ‘, ‘ ‘, ‘ ‘, ‘ ‘, ‘ ‘, ‘ ‘</w:t>
-      </w:r>
-      <w:r>
-        <w:rPr>
-          <w:rFonts w:cstheme="minorHAnsi"/>
-          <w:color w:val="000000" w:themeColor="text1"/>
-          <w:lang w:val="pt-PT"/>
-        </w:rPr>
-        <w:t>],  Peça_atual</w:t>
-      </w:r>
-      <w:r>
-        <w:rPr>
-          <w:rFonts w:cstheme="minorHAnsi"/>
-          <w:color w:val="000000" w:themeColor="text1"/>
-          <w:lang w:val="pt-PT"/>
-        </w:rPr>
-        <w:t xml:space="preserve"> == ‘x’, </w:t>
-      </w:r>
-      <w:r>
-        <w:rPr>
-          <w:rFonts w:cstheme="minorHAnsi"/>
-          <w:color w:val="000000" w:themeColor="text1"/>
-          <w:lang w:val="pt-PT"/>
-        </w:rPr>
-        <w:t>Peças_restantes_X</w:t>
-      </w:r>
-      <w:r>
-        <w:rPr>
-          <w:rFonts w:cstheme="minorHAnsi"/>
-          <w:color w:val="000000" w:themeColor="text1"/>
-          <w:lang w:val="pt-PT"/>
-        </w:rPr>
-        <w:t xml:space="preserve"> == 8 e </w:t>
-      </w:r>
-      <w:r>
-        <w:rPr>
-          <w:rFonts w:cstheme="minorHAnsi"/>
-          <w:color w:val="000000" w:themeColor="text1"/>
-          <w:lang w:val="pt-PT"/>
-        </w:rPr>
-        <w:t>Peças_restantes_O</w:t>
-      </w:r>
+      <w:proofErr w:type="spellEnd"/>
       <w:r>
         <w:rPr>
           <w:rFonts w:cstheme="minorHAnsi"/>
@@ -688,120 +739,27 @@
           <w:color w:val="000000" w:themeColor="text1"/>
           <w:lang w:val="pt-PT"/>
         </w:rPr>
-        <w:t xml:space="preserve">Exemplo de representação do jogo </w:t>
-      </w:r>
-      <w:r>
-        <w:rPr>
-          <w:rFonts w:cstheme="minorHAnsi"/>
-          <w:color w:val="000000" w:themeColor="text1"/>
-          <w:lang w:val="pt-PT"/>
-        </w:rPr>
-        <w:t xml:space="preserve">intermédio: </w:t>
-      </w:r>
-      <w:r>
-        <w:rPr>
-          <w:rFonts w:cstheme="minorHAnsi"/>
-          <w:color w:val="000000" w:themeColor="text1"/>
-          <w:lang w:val="pt-PT"/>
-        </w:rPr>
-        <w:t>Arena == [‘ ‘,‘</w:t>
-      </w:r>
-      <w:r>
-        <w:rPr>
-          <w:rFonts w:cstheme="minorHAnsi"/>
-          <w:color w:val="000000" w:themeColor="text1"/>
-          <w:lang w:val="pt-PT"/>
-        </w:rPr>
-        <w:t>x</w:t>
-      </w:r>
-      <w:r>
-        <w:rPr>
-          <w:rFonts w:cstheme="minorHAnsi"/>
-          <w:color w:val="000000" w:themeColor="text1"/>
-          <w:lang w:val="pt-PT"/>
-        </w:rPr>
-        <w:t>‘, ‘</w:t>
-      </w:r>
-      <w:r>
-        <w:rPr>
-          <w:rFonts w:cstheme="minorHAnsi"/>
-          <w:color w:val="000000" w:themeColor="text1"/>
-          <w:lang w:val="pt-PT"/>
-        </w:rPr>
-        <w:t>x</w:t>
-      </w:r>
-      <w:r>
-        <w:rPr>
-          <w:rFonts w:cstheme="minorHAnsi"/>
-          <w:color w:val="000000" w:themeColor="text1"/>
-          <w:lang w:val="pt-PT"/>
-        </w:rPr>
-        <w:t>‘, ‘ ‘, ‘ ‘, ‘ ‘, ‘ ‘, ‘ ‘, ‘</w:t>
-      </w:r>
-      <w:r>
-        <w:rPr>
-          <w:rFonts w:cstheme="minorHAnsi"/>
-          <w:color w:val="000000" w:themeColor="text1"/>
-          <w:lang w:val="pt-PT"/>
-        </w:rPr>
-        <w:t>o</w:t>
-      </w:r>
-      <w:r>
-        <w:rPr>
-          <w:rFonts w:cstheme="minorHAnsi"/>
-          <w:color w:val="000000" w:themeColor="text1"/>
-          <w:lang w:val="pt-PT"/>
-        </w:rPr>
-        <w:t>‘, ‘</w:t>
-      </w:r>
-      <w:r>
-        <w:rPr>
-          <w:rFonts w:cstheme="minorHAnsi"/>
-          <w:color w:val="000000" w:themeColor="text1"/>
-          <w:lang w:val="pt-PT"/>
-        </w:rPr>
-        <w:t>o</w:t>
-      </w:r>
-      <w:r>
-        <w:rPr>
-          <w:rFonts w:cstheme="minorHAnsi"/>
-          <w:color w:val="000000" w:themeColor="text1"/>
-          <w:lang w:val="pt-PT"/>
-        </w:rPr>
-        <w:t>‘, ‘ ‘, ‘ ‘, ‘ ‘, ‘ ‘, ‘</w:t>
-      </w:r>
-      <w:r>
-        <w:rPr>
-          <w:rFonts w:cstheme="minorHAnsi"/>
-          <w:color w:val="000000" w:themeColor="text1"/>
-          <w:lang w:val="pt-PT"/>
-        </w:rPr>
-        <w:t>o</w:t>
-      </w:r>
-      <w:r>
-        <w:rPr>
-          <w:rFonts w:cstheme="minorHAnsi"/>
-          <w:color w:val="000000" w:themeColor="text1"/>
-          <w:lang w:val="pt-PT"/>
-        </w:rPr>
-        <w:t>‘, ‘ ‘],  Peça_atual == ‘</w:t>
-      </w:r>
-      <w:r>
-        <w:rPr>
-          <w:rFonts w:cstheme="minorHAnsi"/>
-          <w:color w:val="000000" w:themeColor="text1"/>
-          <w:lang w:val="pt-PT"/>
-        </w:rPr>
-        <w:t>o</w:t>
-      </w:r>
-      <w:r>
-        <w:rPr>
-          <w:rFonts w:cstheme="minorHAnsi"/>
-          <w:color w:val="000000" w:themeColor="text1"/>
-          <w:lang w:val="pt-PT"/>
-        </w:rPr>
-        <w:t xml:space="preserve">’, </w:t>
-      </w:r>
+        <w:t xml:space="preserve">Exemplo de representação do jogo intermédio: Arena == [‘ ‘,‘x‘, ‘x‘, ‘ ‘, ‘ ‘, ‘ ‘, ‘ ‘, ‘ ‘, ‘o‘, ‘o‘, ‘ ‘, ‘ ‘, ‘ ‘, ‘ ‘, ‘o‘, ‘ ‘],  </w:t>
+      </w:r>
+      <w:proofErr w:type="spellStart"/>
+      <w:r>
+        <w:rPr>
+          <w:rFonts w:cstheme="minorHAnsi"/>
+          <w:color w:val="000000" w:themeColor="text1"/>
+          <w:lang w:val="pt-PT"/>
+        </w:rPr>
+        <w:t>Peça_atual</w:t>
+      </w:r>
+      <w:proofErr w:type="spellEnd"/>
+      <w:r>
+        <w:rPr>
+          <w:rFonts w:cstheme="minorHAnsi"/>
+          <w:color w:val="000000" w:themeColor="text1"/>
+          <w:lang w:val="pt-PT"/>
+        </w:rPr>
+        <w:t xml:space="preserve"> == ‘o’, </w:t>
+      </w:r>
+      <w:proofErr w:type="spellStart"/>
       <w:r>
         <w:rPr>
           <w:rFonts w:cstheme="minorHAnsi"/>
@@ -810,30 +768,16 @@
         </w:rPr>
         <w:t>Peças_restantes_X</w:t>
       </w:r>
-      <w:r>
-        <w:rPr>
-          <w:rFonts w:cstheme="minorHAnsi"/>
-          <w:color w:val="000000" w:themeColor="text1"/>
-          <w:lang w:val="pt-PT"/>
-        </w:rPr>
-        <w:t xml:space="preserve"> == </w:t>
-      </w:r>
-      <w:r>
-        <w:rPr>
-          <w:rFonts w:cstheme="minorHAnsi"/>
-          <w:color w:val="000000" w:themeColor="text1"/>
-          <w:lang w:val="pt-PT"/>
-        </w:rPr>
-        <w:t>2</w:t>
-      </w:r>
-      <w:r>
-        <w:rPr>
-          <w:rFonts w:cstheme="minorHAnsi"/>
-          <w:color w:val="000000" w:themeColor="text1"/>
-          <w:lang w:val="pt-PT"/>
-        </w:rPr>
-        <w:t xml:space="preserve"> e </w:t>
-      </w:r>
+      <w:proofErr w:type="spellEnd"/>
+      <w:r>
+        <w:rPr>
+          <w:rFonts w:cstheme="minorHAnsi"/>
+          <w:color w:val="000000" w:themeColor="text1"/>
+          <w:lang w:val="pt-PT"/>
+        </w:rPr>
+        <w:t xml:space="preserve"> == 2 e </w:t>
+      </w:r>
+      <w:proofErr w:type="spellStart"/>
       <w:r>
         <w:rPr>
           <w:rFonts w:cstheme="minorHAnsi"/>
@@ -842,29 +786,14 @@
         </w:rPr>
         <w:t>Peças_restantes_O</w:t>
       </w:r>
-      <w:r>
-        <w:rPr>
-          <w:rFonts w:cstheme="minorHAnsi"/>
-          <w:color w:val="000000" w:themeColor="text1"/>
-          <w:lang w:val="pt-PT"/>
-        </w:rPr>
-        <w:t xml:space="preserve"> == </w:t>
-      </w:r>
-      <w:r>
-        <w:rPr>
-          <w:rFonts w:cstheme="minorHAnsi"/>
-          <w:color w:val="000000" w:themeColor="text1"/>
-          <w:lang w:val="pt-PT"/>
-        </w:rPr>
-        <w:t>5</w:t>
-      </w:r>
-      <w:r>
-        <w:rPr>
-          <w:rFonts w:cstheme="minorHAnsi"/>
-          <w:color w:val="000000" w:themeColor="text1"/>
-          <w:lang w:val="pt-PT"/>
-        </w:rPr>
-        <w:t>.</w:t>
+      <w:proofErr w:type="spellEnd"/>
+      <w:r>
+        <w:rPr>
+          <w:rFonts w:cstheme="minorHAnsi"/>
+          <w:color w:val="000000" w:themeColor="text1"/>
+          <w:lang w:val="pt-PT"/>
+        </w:rPr>
+        <w:t xml:space="preserve"> == 5.</w:t>
       </w:r>
     </w:p>
     <w:p>
@@ -882,40 +811,27 @@
           <w:lang w:val="pt-PT"/>
         </w:rPr>
         <w:lastRenderedPageBreak/>
-        <w:t xml:space="preserve">Exemplo de representação do jogo </w:t>
-      </w:r>
-      <w:r>
-        <w:rPr>
-          <w:rFonts w:cstheme="minorHAnsi"/>
-          <w:color w:val="000000" w:themeColor="text1"/>
-          <w:lang w:val="pt-PT"/>
-        </w:rPr>
-        <w:t>final</w:t>
-      </w:r>
-      <w:r>
-        <w:rPr>
-          <w:rFonts w:cstheme="minorHAnsi"/>
-          <w:color w:val="000000" w:themeColor="text1"/>
-          <w:lang w:val="pt-PT"/>
-        </w:rPr>
-        <w:t>: Arena == [‘ ‘,‘x‘, ‘x‘, ‘ ‘, ‘</w:t>
-      </w:r>
-      <w:r>
-        <w:rPr>
-          <w:rFonts w:cstheme="minorHAnsi"/>
-          <w:color w:val="000000" w:themeColor="text1"/>
-          <w:lang w:val="pt-PT"/>
-        </w:rPr>
-        <w:t>o</w:t>
-      </w:r>
-      <w:r>
-        <w:rPr>
-          <w:rFonts w:cstheme="minorHAnsi"/>
-          <w:color w:val="000000" w:themeColor="text1"/>
-          <w:lang w:val="pt-PT"/>
-        </w:rPr>
-        <w:t xml:space="preserve">‘, ‘ ‘, ‘ ‘, ‘ ‘, ‘o‘, ‘o‘, ‘ ‘, ‘ ‘, ‘ ‘, ‘ ‘, ‘o‘, ‘ ‘],  Peça_atual == ‘o’, </w:t>
-      </w:r>
+        <w:t xml:space="preserve">Exemplo de representação do jogo final: Arena == [‘ ‘,‘x‘, ‘x‘, ‘ ‘, ‘o‘, ‘ ‘, ‘ ‘, ‘ ‘, ‘o‘, ‘o‘, ‘ ‘, ‘ ‘, ‘ ‘, ‘ ‘, ‘o‘, ‘ ‘],  </w:t>
+      </w:r>
+      <w:proofErr w:type="spellStart"/>
+      <w:r>
+        <w:rPr>
+          <w:rFonts w:cstheme="minorHAnsi"/>
+          <w:color w:val="000000" w:themeColor="text1"/>
+          <w:lang w:val="pt-PT"/>
+        </w:rPr>
+        <w:t>Peça_atual</w:t>
+      </w:r>
+      <w:proofErr w:type="spellEnd"/>
+      <w:r>
+        <w:rPr>
+          <w:rFonts w:cstheme="minorHAnsi"/>
+          <w:color w:val="000000" w:themeColor="text1"/>
+          <w:lang w:val="pt-PT"/>
+        </w:rPr>
+        <w:t xml:space="preserve"> == ‘o’, </w:t>
+      </w:r>
+      <w:proofErr w:type="spellStart"/>
       <w:r>
         <w:rPr>
           <w:rFonts w:cstheme="minorHAnsi"/>
@@ -924,6 +840,7 @@
         </w:rPr>
         <w:t>Peças_restantes_X</w:t>
       </w:r>
+      <w:proofErr w:type="spellEnd"/>
       <w:r>
         <w:rPr>
           <w:rFonts w:cstheme="minorHAnsi"/>
@@ -932,6 +849,7 @@
         </w:rPr>
         <w:t xml:space="preserve"> == 2 e </w:t>
       </w:r>
+      <w:proofErr w:type="spellStart"/>
       <w:r>
         <w:rPr>
           <w:rFonts w:cstheme="minorHAnsi"/>
@@ -940,29 +858,14 @@
         </w:rPr>
         <w:t>Peças_restantes_O</w:t>
       </w:r>
-      <w:r>
-        <w:rPr>
-          <w:rFonts w:cstheme="minorHAnsi"/>
-          <w:color w:val="000000" w:themeColor="text1"/>
-          <w:lang w:val="pt-PT"/>
-        </w:rPr>
-        <w:t xml:space="preserve"> == </w:t>
-      </w:r>
-      <w:r>
-        <w:rPr>
-          <w:rFonts w:cstheme="minorHAnsi"/>
-          <w:color w:val="000000" w:themeColor="text1"/>
-          <w:lang w:val="pt-PT"/>
-        </w:rPr>
-        <w:t>4</w:t>
-      </w:r>
-      <w:r>
-        <w:rPr>
-          <w:rFonts w:cstheme="minorHAnsi"/>
-          <w:color w:val="000000" w:themeColor="text1"/>
-          <w:lang w:val="pt-PT"/>
-        </w:rPr>
-        <w:t>.</w:t>
+      <w:proofErr w:type="spellEnd"/>
+      <w:r>
+        <w:rPr>
+          <w:rFonts w:cstheme="minorHAnsi"/>
+          <w:color w:val="000000" w:themeColor="text1"/>
+          <w:lang w:val="pt-PT"/>
+        </w:rPr>
+        <w:t xml:space="preserve"> == 4.</w:t>
       </w:r>
     </w:p>
     <w:p>
@@ -990,13 +893,55 @@
         <w:rPr>
           <w:lang w:val="pt-PT"/>
         </w:rPr>
-        <w:t xml:space="preserve"> Quando fazemos play. O prolog mostra-nos um menu com 1 - play, 2 - rules e 3 - exit, para interagir com o menu escrevemos o número daquilo que queremos, por exemplo 1. vai para o play. O play mostra os diferentes modos de jogo, o rules mostra as regras e o exit sai do jogo</w:t>
-      </w:r>
-      <w:r>
-        <w:rPr>
-          <w:lang w:val="pt-PT"/>
-        </w:rPr>
-        <w:t xml:space="preserve">. No play ele faz o mesmo procedimento, ou seja, mostra vários modos de jogo e espera por input do jogador. Quando estamos num jogo temos a função display_game(+GameState), no qual </w:t>
+        <w:t xml:space="preserve"> Quando fazemos play. O </w:t>
+      </w:r>
+      <w:proofErr w:type="spellStart"/>
+      <w:r>
+        <w:rPr>
+          <w:lang w:val="pt-PT"/>
+        </w:rPr>
+        <w:t>prolog</w:t>
+      </w:r>
+      <w:proofErr w:type="spellEnd"/>
+      <w:r>
+        <w:rPr>
+          <w:lang w:val="pt-PT"/>
+        </w:rPr>
+        <w:t xml:space="preserve"> mostra-nos um menu com 1 - play, 2 - rules e 3 - exit, para interagir com o menu escrevemos o número daquilo que queremos, por exemplo 1. vai para o play. O play mostra os diferentes modos de jogo, o rules mostra as regras e o exit sai do jogo</w:t>
+      </w:r>
+      <w:r>
+        <w:rPr>
+          <w:lang w:val="pt-PT"/>
+        </w:rPr>
+        <w:t xml:space="preserve">. No play ele faz o mesmo procedimento, ou seja, mostra vários modos de jogo e espera por input do jogador. Quando estamos num jogo temos a função </w:t>
+      </w:r>
+      <w:proofErr w:type="spellStart"/>
+      <w:r>
+        <w:rPr>
+          <w:lang w:val="pt-PT"/>
+        </w:rPr>
+        <w:t>display_game</w:t>
+      </w:r>
+      <w:proofErr w:type="spellEnd"/>
+      <w:r>
+        <w:rPr>
+          <w:lang w:val="pt-PT"/>
+        </w:rPr>
+        <w:t>(+</w:t>
+      </w:r>
+      <w:proofErr w:type="spellStart"/>
+      <w:r>
+        <w:rPr>
+          <w:lang w:val="pt-PT"/>
+        </w:rPr>
+        <w:t>GameState</w:t>
+      </w:r>
+      <w:proofErr w:type="spellEnd"/>
+      <w:r>
+        <w:rPr>
+          <w:lang w:val="pt-PT"/>
+        </w:rPr>
+        <w:t xml:space="preserve">), no qual </w:t>
       </w:r>
       <w:r>
         <w:rPr>
@@ -1004,6 +949,7 @@
         </w:rPr>
         <w:t xml:space="preserve">pega na Arena, </w:t>
       </w:r>
+      <w:proofErr w:type="spellStart"/>
       <w:r>
         <w:rPr>
           <w:rFonts w:cstheme="minorHAnsi"/>
@@ -1012,6 +958,7 @@
         </w:rPr>
         <w:t>Peças_restantes_X</w:t>
       </w:r>
+      <w:proofErr w:type="spellEnd"/>
       <w:r>
         <w:rPr>
           <w:rFonts w:cstheme="minorHAnsi"/>
@@ -1020,6 +967,7 @@
         </w:rPr>
         <w:t xml:space="preserve"> e </w:t>
       </w:r>
+      <w:proofErr w:type="spellStart"/>
       <w:r>
         <w:rPr>
           <w:rFonts w:cstheme="minorHAnsi"/>
@@ -1028,14 +976,52 @@
         </w:rPr>
         <w:t>Peças_restantes_O</w:t>
       </w:r>
-      <w:r>
-        <w:rPr>
-          <w:rFonts w:cstheme="minorHAnsi"/>
-          <w:color w:val="000000" w:themeColor="text1"/>
-          <w:lang w:val="pt-PT"/>
-        </w:rPr>
-        <w:t xml:space="preserve"> do GameState. No início ele chama a função remaining(Peça,+Peças_restantes), que repete a Peça pelo nr de </w:t>
-      </w:r>
+      <w:proofErr w:type="spellEnd"/>
+      <w:r>
+        <w:rPr>
+          <w:rFonts w:cstheme="minorHAnsi"/>
+          <w:color w:val="000000" w:themeColor="text1"/>
+          <w:lang w:val="pt-PT"/>
+        </w:rPr>
+        <w:t xml:space="preserve"> do </w:t>
+      </w:r>
+      <w:proofErr w:type="spellStart"/>
+      <w:r>
+        <w:rPr>
+          <w:rFonts w:cstheme="minorHAnsi"/>
+          <w:color w:val="000000" w:themeColor="text1"/>
+          <w:lang w:val="pt-PT"/>
+        </w:rPr>
+        <w:t>GameState</w:t>
+      </w:r>
+      <w:proofErr w:type="spellEnd"/>
+      <w:r>
+        <w:rPr>
+          <w:rFonts w:cstheme="minorHAnsi"/>
+          <w:color w:val="000000" w:themeColor="text1"/>
+          <w:lang w:val="pt-PT"/>
+        </w:rPr>
+        <w:t xml:space="preserve">. No início ele chama a função </w:t>
+      </w:r>
+      <w:proofErr w:type="spellStart"/>
+      <w:r>
+        <w:rPr>
+          <w:rFonts w:cstheme="minorHAnsi"/>
+          <w:color w:val="000000" w:themeColor="text1"/>
+          <w:lang w:val="pt-PT"/>
+        </w:rPr>
+        <w:t>remaining</w:t>
+      </w:r>
+      <w:proofErr w:type="spellEnd"/>
+      <w:r>
+        <w:rPr>
+          <w:rFonts w:cstheme="minorHAnsi"/>
+          <w:color w:val="000000" w:themeColor="text1"/>
+          <w:lang w:val="pt-PT"/>
+        </w:rPr>
+        <w:t>(Peça,+</w:t>
+      </w:r>
+      <w:proofErr w:type="spellStart"/>
       <w:r>
         <w:rPr>
           <w:rFonts w:cstheme="minorHAnsi"/>
@@ -1044,13 +1030,240 @@
         </w:rPr>
         <w:t>Peças_restantes</w:t>
       </w:r>
-      <w:r>
-        <w:rPr>
-          <w:rFonts w:cstheme="minorHAnsi"/>
-          <w:color w:val="000000" w:themeColor="text1"/>
-          <w:lang w:val="pt-PT"/>
-        </w:rPr>
-        <w:t>, isto serve para representar o nrº de peças restantes de cada jogador.</w:t>
+      <w:proofErr w:type="spellEnd"/>
+      <w:r>
+        <w:rPr>
+          <w:rFonts w:cstheme="minorHAnsi"/>
+          <w:color w:val="000000" w:themeColor="text1"/>
+          <w:lang w:val="pt-PT"/>
+        </w:rPr>
+        <w:t>)</w:t>
+      </w:r>
+      <w:r>
+        <w:rPr>
+          <w:rFonts w:cstheme="minorHAnsi"/>
+          <w:color w:val="000000" w:themeColor="text1"/>
+          <w:lang w:val="pt-PT"/>
+        </w:rPr>
+        <w:t xml:space="preserve"> para as duas peças</w:t>
+      </w:r>
+      <w:r>
+        <w:rPr>
+          <w:rFonts w:cstheme="minorHAnsi"/>
+          <w:color w:val="000000" w:themeColor="text1"/>
+          <w:lang w:val="pt-PT"/>
+        </w:rPr>
+        <w:t xml:space="preserve">, que repete a Peça pelo </w:t>
+      </w:r>
+      <w:proofErr w:type="spellStart"/>
+      <w:r>
+        <w:rPr>
+          <w:rFonts w:cstheme="minorHAnsi"/>
+          <w:color w:val="000000" w:themeColor="text1"/>
+          <w:lang w:val="pt-PT"/>
+        </w:rPr>
+        <w:t>nr</w:t>
+      </w:r>
+      <w:proofErr w:type="spellEnd"/>
+      <w:r>
+        <w:rPr>
+          <w:rFonts w:cstheme="minorHAnsi"/>
+          <w:color w:val="000000" w:themeColor="text1"/>
+          <w:lang w:val="pt-PT"/>
+        </w:rPr>
+        <w:t xml:space="preserve"> de </w:t>
+      </w:r>
+      <w:proofErr w:type="spellStart"/>
+      <w:r>
+        <w:rPr>
+          <w:rFonts w:cstheme="minorHAnsi"/>
+          <w:color w:val="000000" w:themeColor="text1"/>
+          <w:lang w:val="pt-PT"/>
+        </w:rPr>
+        <w:t>Peças_restantes</w:t>
+      </w:r>
+      <w:proofErr w:type="spellEnd"/>
+      <w:r>
+        <w:rPr>
+          <w:rFonts w:cstheme="minorHAnsi"/>
+          <w:color w:val="000000" w:themeColor="text1"/>
+          <w:lang w:val="pt-PT"/>
+        </w:rPr>
+        <w:t xml:space="preserve">, isto serve para representar o </w:t>
+      </w:r>
+      <w:proofErr w:type="spellStart"/>
+      <w:r>
+        <w:rPr>
+          <w:rFonts w:cstheme="minorHAnsi"/>
+          <w:color w:val="000000" w:themeColor="text1"/>
+          <w:lang w:val="pt-PT"/>
+        </w:rPr>
+        <w:t>nr</w:t>
+      </w:r>
+      <w:proofErr w:type="spellEnd"/>
+      <w:r>
+        <w:rPr>
+          <w:rFonts w:cstheme="minorHAnsi"/>
+          <w:color w:val="000000" w:themeColor="text1"/>
+          <w:lang w:val="pt-PT"/>
+        </w:rPr>
+        <w:t>º de peças restantes de cada jogador.</w:t>
+      </w:r>
+      <w:r>
+        <w:rPr>
+          <w:rFonts w:cstheme="minorHAnsi"/>
+          <w:color w:val="000000" w:themeColor="text1"/>
+          <w:lang w:val="pt-PT"/>
+        </w:rPr>
+        <w:t xml:space="preserve"> Depois disto ele chama a função </w:t>
+      </w:r>
+      <w:proofErr w:type="spellStart"/>
+      <w:r>
+        <w:rPr>
+          <w:rFonts w:cstheme="minorHAnsi"/>
+          <w:color w:val="000000" w:themeColor="text1"/>
+          <w:lang w:val="pt-PT"/>
+        </w:rPr>
+        <w:t>arena_x</w:t>
+      </w:r>
+      <w:proofErr w:type="spellEnd"/>
+      <w:r>
+        <w:rPr>
+          <w:rFonts w:cstheme="minorHAnsi"/>
+          <w:color w:val="000000" w:themeColor="text1"/>
+          <w:lang w:val="pt-PT"/>
+        </w:rPr>
+        <w:t>(+Arena, +</w:t>
+      </w:r>
+      <w:proofErr w:type="spellStart"/>
+      <w:r>
+        <w:rPr>
+          <w:rFonts w:cstheme="minorHAnsi"/>
+          <w:color w:val="000000" w:themeColor="text1"/>
+          <w:lang w:val="pt-PT"/>
+        </w:rPr>
+        <w:t>Row</w:t>
+      </w:r>
+      <w:proofErr w:type="spellEnd"/>
+      <w:r>
+        <w:rPr>
+          <w:rFonts w:cstheme="minorHAnsi"/>
+          <w:color w:val="000000" w:themeColor="text1"/>
+          <w:lang w:val="pt-PT"/>
+        </w:rPr>
+        <w:t xml:space="preserve">), esta função pega na arena e transforma a lista Arena numa representação gráfica, pegando </w:t>
+      </w:r>
+      <w:r>
+        <w:rPr>
+          <w:rFonts w:cstheme="minorHAnsi"/>
+          <w:color w:val="000000" w:themeColor="text1"/>
+          <w:lang w:val="pt-PT"/>
+        </w:rPr>
+        <w:t>n</w:t>
+      </w:r>
+      <w:r>
+        <w:rPr>
+          <w:rFonts w:cstheme="minorHAnsi"/>
+          <w:color w:val="000000" w:themeColor="text1"/>
+          <w:lang w:val="pt-PT"/>
+        </w:rPr>
+        <w:t>os elementos um a um</w:t>
+      </w:r>
+      <w:r>
+        <w:rPr>
+          <w:rFonts w:cstheme="minorHAnsi"/>
+          <w:color w:val="000000" w:themeColor="text1"/>
+          <w:lang w:val="pt-PT"/>
+        </w:rPr>
+        <w:t xml:space="preserve"> recursivamente até não ter mais elementos</w:t>
+      </w:r>
+      <w:r>
+        <w:rPr>
+          <w:rFonts w:cstheme="minorHAnsi"/>
+          <w:color w:val="000000" w:themeColor="text1"/>
+          <w:lang w:val="pt-PT"/>
+        </w:rPr>
+        <w:t xml:space="preserve"> de maneira a que fica na seguinte maneira </w:t>
+      </w:r>
+      <w:r>
+        <w:rPr>
+          <w:rFonts w:cstheme="minorHAnsi"/>
+          <w:color w:val="000000" w:themeColor="text1"/>
+          <w:lang w:val="pt-PT"/>
+        </w:rPr>
+        <w:t xml:space="preserve">‘x--', quando a </w:t>
+      </w:r>
+      <w:proofErr w:type="spellStart"/>
+      <w:r>
+        <w:rPr>
+          <w:rFonts w:cstheme="minorHAnsi"/>
+          <w:color w:val="000000" w:themeColor="text1"/>
+          <w:lang w:val="pt-PT"/>
+        </w:rPr>
+        <w:t>Row</w:t>
+      </w:r>
+      <w:proofErr w:type="spellEnd"/>
+      <w:r>
+        <w:rPr>
+          <w:rFonts w:cstheme="minorHAnsi"/>
+          <w:color w:val="000000" w:themeColor="text1"/>
+          <w:lang w:val="pt-PT"/>
+        </w:rPr>
+        <w:t xml:space="preserve"> é igual a 0 ele escreve ‘x’ ,</w:t>
+      </w:r>
+      <w:proofErr w:type="spellStart"/>
+      <w:r>
+        <w:rPr>
+          <w:rFonts w:cstheme="minorHAnsi"/>
+          <w:color w:val="000000" w:themeColor="text1"/>
+          <w:lang w:val="pt-PT"/>
+        </w:rPr>
+        <w:t>nl</w:t>
+      </w:r>
+      <w:proofErr w:type="spellEnd"/>
+      <w:r>
+        <w:rPr>
+          <w:rFonts w:cstheme="minorHAnsi"/>
+          <w:color w:val="000000" w:themeColor="text1"/>
+          <w:lang w:val="pt-PT"/>
+        </w:rPr>
+        <w:t>, ‘|  |  |  |’,</w:t>
+      </w:r>
+      <w:proofErr w:type="spellStart"/>
+      <w:r>
+        <w:rPr>
+          <w:rFonts w:cstheme="minorHAnsi"/>
+          <w:color w:val="000000" w:themeColor="text1"/>
+          <w:lang w:val="pt-PT"/>
+        </w:rPr>
+        <w:t>nl</w:t>
+      </w:r>
+      <w:proofErr w:type="spellEnd"/>
+      <w:r>
+        <w:rPr>
+          <w:rFonts w:cstheme="minorHAnsi"/>
+          <w:color w:val="000000" w:themeColor="text1"/>
+          <w:lang w:val="pt-PT"/>
+        </w:rPr>
+        <w:t xml:space="preserve"> e depois repõe a </w:t>
+      </w:r>
+      <w:proofErr w:type="spellStart"/>
+      <w:r>
+        <w:rPr>
+          <w:rFonts w:cstheme="minorHAnsi"/>
+          <w:color w:val="000000" w:themeColor="text1"/>
+          <w:lang w:val="pt-PT"/>
+        </w:rPr>
+        <w:t>Row</w:t>
+      </w:r>
+      <w:proofErr w:type="spellEnd"/>
+      <w:r>
+        <w:rPr>
+          <w:rFonts w:cstheme="minorHAnsi"/>
+          <w:color w:val="000000" w:themeColor="text1"/>
+          <w:lang w:val="pt-PT"/>
+        </w:rPr>
+        <w:t xml:space="preserve"> para os seu valor original.</w:t>
       </w:r>
     </w:p>
     <w:sectPr>

</xml_diff>